<commit_message>
Rettelse af lingo for lister. Lister får nu ikke sin egen termforklaring, og uddybes i stedet for i use casen.
</commit_message>
<xml_diff>
--- a/Kravspecifikation/Fully Dressed Use Cases/Use case 2 - Indstil lydpakker.docx
+++ b/Kravspecifikation/Fully Dressed Use Cases/Use case 2 - Indstil lydpakker.docx
@@ -379,7 +379,7 @@
                 <w:szCs w:val="22"/>
                 <w:lang w:eastAsia="ar-SA"/>
               </w:rPr>
-              <w:t>Webserver</w:t>
+              <w:t>Ingen</w:t>
             </w:r>
           </w:p>
         </w:tc>
@@ -498,7 +498,7 @@
                 <w:szCs w:val="22"/>
                 <w:lang w:eastAsia="ar-SA"/>
               </w:rPr>
-              <w:t>En USB- eller netværksforbindelse er tilkoblet</w:t>
+              <w:t>Der er oprettet forbindelse til USB-drev</w:t>
             </w:r>
             <w:r>
               <w:rPr>
@@ -829,32 +829,6 @@
                 <w:szCs w:val="22"/>
                 <w:lang w:eastAsia="ar-SA"/>
               </w:rPr>
-              <w:t>Bruger vælger USB eller server som kilde</w:t>
-            </w:r>
-          </w:p>
-          <w:p>
-            <w:pPr>
-              <w:numPr>
-                <w:ilvl w:val="0"/>
-                <w:numId w:val="1"/>
-              </w:numPr>
-              <w:suppressLineNumbers/>
-              <w:suppressAutoHyphens/>
-              <w:spacing w:after="160" w:line="256" w:lineRule="auto"/>
-              <w:rPr>
-                <w:rFonts w:eastAsia="SimSun" w:cs="Calibri"/>
-                <w:kern w:val="1"/>
-                <w:szCs w:val="22"/>
-                <w:lang w:eastAsia="ar-SA"/>
-              </w:rPr>
-            </w:pPr>
-            <w:r>
-              <w:rPr>
-                <w:rFonts w:eastAsia="SimSun" w:cs="Calibri"/>
-                <w:kern w:val="1"/>
-                <w:szCs w:val="22"/>
-                <w:lang w:eastAsia="ar-SA"/>
-              </w:rPr>
               <w:t>System opretter forbindelse til kilde</w:t>
             </w:r>
           </w:p>
@@ -904,7 +878,16 @@
                 <w:szCs w:val="22"/>
                 <w:lang w:eastAsia="ar-SA"/>
               </w:rPr>
-              <w:t xml:space="preserve"> 4.a: Der </w:t>
+              <w:t xml:space="preserve"> 3</w:t>
+            </w:r>
+            <w:r>
+              <w:rPr>
+                <w:rFonts w:eastAsia="SimSun" w:cs="Calibri"/>
+                <w:kern w:val="1"/>
+                <w:szCs w:val="22"/>
+                <w:lang w:eastAsia="ar-SA"/>
+              </w:rPr>
+              <w:t xml:space="preserve">.a: Der </w:t>
             </w:r>
             <w:r>
               <w:rPr>
@@ -1169,7 +1152,34 @@
                 <w:szCs w:val="22"/>
                 <w:lang w:eastAsia="ar-SA"/>
               </w:rPr>
-              <w:t>Bruger vælger lydpakke på lydpakkeliste</w:t>
+              <w:t xml:space="preserve">Bruger vælger lydpakke </w:t>
+            </w:r>
+            <w:r>
+              <w:rPr>
+                <w:rFonts w:eastAsia="SimSun" w:cs="Calibri"/>
+                <w:kern w:val="1"/>
+                <w:szCs w:val="22"/>
+                <w:lang w:eastAsia="ar-SA"/>
+              </w:rPr>
+              <w:t xml:space="preserve">fra liste over </w:t>
+            </w:r>
+            <w:r>
+              <w:rPr>
+                <w:rFonts w:eastAsia="SimSun" w:cs="Calibri"/>
+                <w:kern w:val="1"/>
+                <w:szCs w:val="22"/>
+                <w:lang w:eastAsia="ar-SA"/>
+              </w:rPr>
+              <w:t>systemets</w:t>
+            </w:r>
+            <w:r>
+              <w:rPr>
+                <w:rFonts w:eastAsia="SimSun" w:cs="Calibri"/>
+                <w:kern w:val="1"/>
+                <w:szCs w:val="22"/>
+                <w:lang w:eastAsia="ar-SA"/>
+              </w:rPr>
+              <w:t xml:space="preserve"> lydpakker</w:t>
             </w:r>
           </w:p>
           <w:p>
@@ -1200,16 +1210,7 @@
                 <w:szCs w:val="22"/>
                 <w:lang w:eastAsia="ar-SA"/>
               </w:rPr>
-              <w:t>2</w:t>
-            </w:r>
-            <w:r>
-              <w:rPr>
-                <w:rFonts w:eastAsia="SimSun" w:cs="Calibri"/>
-                <w:kern w:val="1"/>
-                <w:szCs w:val="22"/>
-                <w:lang w:eastAsia="ar-SA"/>
-              </w:rPr>
-              <w:t xml:space="preserve">.   </w:t>
+              <w:t xml:space="preserve">2.   </w:t>
             </w:r>
             <w:r>
               <w:rPr>
@@ -1249,16 +1250,7 @@
                 <w:szCs w:val="22"/>
                 <w:lang w:eastAsia="ar-SA"/>
               </w:rPr>
-              <w:t>3</w:t>
-            </w:r>
-            <w:r>
-              <w:rPr>
-                <w:rFonts w:eastAsia="SimSun" w:cs="Calibri"/>
-                <w:kern w:val="1"/>
-                <w:szCs w:val="22"/>
-                <w:lang w:eastAsia="ar-SA"/>
-              </w:rPr>
-              <w:t xml:space="preserve">.   </w:t>
+              <w:t xml:space="preserve">3.   </w:t>
             </w:r>
             <w:r>
               <w:rPr>
@@ -1277,6 +1269,15 @@
                 <w:lang w:eastAsia="ar-SA"/>
               </w:rPr>
               <w:t>,</w:t>
+            </w:r>
+            <w:r>
+              <w:rPr>
+                <w:rFonts w:eastAsia="SimSun" w:cs="Calibri"/>
+                <w:kern w:val="1"/>
+                <w:szCs w:val="22"/>
+                <w:lang w:eastAsia="ar-SA"/>
+              </w:rPr>
+              <w:t xml:space="preserve"> og UC2 afslutte</w:t>
             </w:r>
             <w:bookmarkStart w:id="0" w:name="_GoBack"/>
             <w:bookmarkEnd w:id="0"/>
@@ -1287,7 +1288,7 @@
                 <w:szCs w:val="22"/>
                 <w:lang w:eastAsia="ar-SA"/>
               </w:rPr>
-              <w:t xml:space="preserve"> og UC2 afsluttes</w:t>
+              <w:t>s</w:t>
             </w:r>
           </w:p>
           <w:p>
@@ -1336,7 +1337,25 @@
                 <w:szCs w:val="22"/>
                 <w:lang w:eastAsia="ar-SA"/>
               </w:rPr>
-              <w:t xml:space="preserve"> 4.a: Der </w:t>
+              <w:t xml:space="preserve"> </w:t>
+            </w:r>
+            <w:r>
+              <w:rPr>
+                <w:rFonts w:eastAsia="SimSun" w:cs="Calibri"/>
+                <w:kern w:val="1"/>
+                <w:szCs w:val="22"/>
+                <w:lang w:eastAsia="ar-SA"/>
+              </w:rPr>
+              <w:t>3</w:t>
+            </w:r>
+            <w:r>
+              <w:rPr>
+                <w:rFonts w:eastAsia="SimSun" w:cs="Calibri"/>
+                <w:kern w:val="1"/>
+                <w:szCs w:val="22"/>
+                <w:lang w:eastAsia="ar-SA"/>
+              </w:rPr>
+              <w:t xml:space="preserve">.a: Der </w:t>
             </w:r>
             <w:r>
               <w:rPr>
@@ -2146,7 +2165,6 @@
       <w:lang w:eastAsia="da-DK"/>
     </w:rPr>
     <w:tblPr>
-      <w:tblInd w:w="0" w:type="dxa"/>
       <w:tblBorders>
         <w:top w:val="single" w:sz="4" w:space="0" w:color="auto"/>
         <w:left w:val="single" w:sz="4" w:space="0" w:color="auto"/>
@@ -2155,12 +2173,6 @@
         <w:insideH w:val="single" w:sz="4" w:space="0" w:color="auto"/>
         <w:insideV w:val="single" w:sz="4" w:space="0" w:color="auto"/>
       </w:tblBorders>
-      <w:tblCellMar>
-        <w:top w:w="0" w:type="dxa"/>
-        <w:left w:w="108" w:type="dxa"/>
-        <w:bottom w:w="0" w:type="dxa"/>
-        <w:right w:w="108" w:type="dxa"/>
-      </w:tblCellMar>
     </w:tblPr>
   </w:style>
   <w:style w:type="paragraph" w:styleId="Listeafsnit">
@@ -2456,7 +2468,7 @@
 </file>
 
 <file path=customXml/itemProps1.xml><?xml version="1.0" encoding="utf-8"?>
-<ds:datastoreItem xmlns:ds="http://schemas.openxmlformats.org/officeDocument/2006/customXml" ds:itemID="{B6868E38-8F70-4444-9BCB-C2778A194C78}">
+<ds:datastoreItem xmlns:ds="http://schemas.openxmlformats.org/officeDocument/2006/customXml" ds:itemID="{ED952BB6-8153-4E20-A7C0-42C9C7A8E3D7}">
   <ds:schemaRefs>
     <ds:schemaRef ds:uri="http://schemas.openxmlformats.org/officeDocument/2006/bibliography"/>
   </ds:schemaRefs>

</xml_diff>